<commit_message>
Updated design and impl docs
</commit_message>
<xml_diff>
--- a/Application_Implementation_Deirdre_Lee.docx
+++ b/Application_Implementation_Deirdre_Lee.docx
@@ -10,6 +10,7 @@
           <w:docPartUnique/>
         </w:docPartObj>
       </w:sdtPr>
+      <w:sdtEndPr/>
       <w:sdtContent>
         <w:p>
           <w:pPr>
@@ -209,6 +210,7 @@
                                           <w:dataBinding w:prefixMappings="xmlns:ns0='http://purl.org/dc/elements/1.1/' xmlns:ns1='http://schemas.openxmlformats.org/package/2006/metadata/core-properties' " w:xpath="/ns1:coreProperties[1]/ns0:title[1]" w:storeItemID="{6C3C8BC8-F283-45AE-878A-BAB7291924A1}"/>
                                           <w:text/>
                                         </w:sdtPr>
+                                        <w:sdtEndPr/>
                                         <w:sdtContent>
                                           <w:r>
                                             <w:rPr>
@@ -248,6 +250,7 @@
                                           <w:dataBinding w:prefixMappings="xmlns:ns0='http://purl.org/dc/elements/1.1/' xmlns:ns1='http://schemas.openxmlformats.org/package/2006/metadata/core-properties' " w:xpath="/ns1:coreProperties[1]/ns0:subject[1]" w:storeItemID="{6C3C8BC8-F283-45AE-878A-BAB7291924A1}"/>
                                           <w:text/>
                                         </w:sdtPr>
+                                        <w:sdtEndPr/>
                                         <w:sdtContent>
                                           <w:r>
                                             <w:rPr>
@@ -312,6 +315,7 @@
                                             <w:dataBinding w:prefixMappings="xmlns:ns0='http://purl.org/dc/elements/1.1/' xmlns:ns1='http://schemas.openxmlformats.org/package/2006/metadata/core-properties' " w:xpath="/ns1:coreProperties[1]/ns0:creator[1]" w:storeItemID="{6C3C8BC8-F283-45AE-878A-BAB7291924A1}"/>
                                             <w:text/>
                                           </w:sdtPr>
+                                          <w:sdtEndPr/>
                                           <w:sdtContent>
                                             <w:tc>
                                               <w:tcPr>
@@ -361,6 +365,7 @@
                                                 <w:calendar w:val="gregorian"/>
                                               </w:date>
                                             </w:sdtPr>
+                                            <w:sdtEndPr/>
                                             <w:sdtContent>
                                               <w:p>
                                                 <w:pPr>
@@ -395,6 +400,7 @@
                                             <w:dataBinding w:prefixMappings="xmlns:ns0='http://purl.org/dc/elements/1.1/' xmlns:ns1='http://schemas.openxmlformats.org/package/2006/metadata/core-properties' " w:xpath="/ns1:coreProperties[1]/ns1:category[1]" w:storeItemID="{6C3C8BC8-F283-45AE-878A-BAB7291924A1}"/>
                                             <w:text/>
                                           </w:sdtPr>
+                                          <w:sdtEndPr/>
                                           <w:sdtContent>
                                             <w:tc>
                                               <w:tcPr>
@@ -601,6 +607,7 @@
                                     <w:dataBinding w:prefixMappings="xmlns:ns0='http://purl.org/dc/elements/1.1/' xmlns:ns1='http://schemas.openxmlformats.org/package/2006/metadata/core-properties' " w:xpath="/ns1:coreProperties[1]/ns0:title[1]" w:storeItemID="{6C3C8BC8-F283-45AE-878A-BAB7291924A1}"/>
                                     <w:text/>
                                   </w:sdtPr>
+                                  <w:sdtEndPr/>
                                   <w:sdtContent>
                                     <w:r>
                                       <w:rPr>
@@ -640,6 +647,7 @@
                                     <w:dataBinding w:prefixMappings="xmlns:ns0='http://purl.org/dc/elements/1.1/' xmlns:ns1='http://schemas.openxmlformats.org/package/2006/metadata/core-properties' " w:xpath="/ns1:coreProperties[1]/ns0:subject[1]" w:storeItemID="{6C3C8BC8-F283-45AE-878A-BAB7291924A1}"/>
                                     <w:text/>
                                   </w:sdtPr>
+                                  <w:sdtEndPr/>
                                   <w:sdtContent>
                                     <w:r>
                                       <w:rPr>
@@ -704,6 +712,7 @@
                                       <w:dataBinding w:prefixMappings="xmlns:ns0='http://purl.org/dc/elements/1.1/' xmlns:ns1='http://schemas.openxmlformats.org/package/2006/metadata/core-properties' " w:xpath="/ns1:coreProperties[1]/ns0:creator[1]" w:storeItemID="{6C3C8BC8-F283-45AE-878A-BAB7291924A1}"/>
                                       <w:text/>
                                     </w:sdtPr>
+                                    <w:sdtEndPr/>
                                     <w:sdtContent>
                                       <w:tc>
                                         <w:tcPr>
@@ -753,6 +762,7 @@
                                           <w:calendar w:val="gregorian"/>
                                         </w:date>
                                       </w:sdtPr>
+                                      <w:sdtEndPr/>
                                       <w:sdtContent>
                                         <w:p>
                                           <w:pPr>
@@ -787,6 +797,7 @@
                                       <w:dataBinding w:prefixMappings="xmlns:ns0='http://purl.org/dc/elements/1.1/' xmlns:ns1='http://schemas.openxmlformats.org/package/2006/metadata/core-properties' " w:xpath="/ns1:coreProperties[1]/ns1:category[1]" w:storeItemID="{6C3C8BC8-F283-45AE-878A-BAB7291924A1}"/>
                                       <w:text/>
                                     </w:sdtPr>
+                                    <w:sdtEndPr/>
                                     <w:sdtContent>
                                       <w:tc>
                                         <w:tcPr>
@@ -855,6 +866,10 @@
     <w:p>
       <w:pPr>
         <w:pStyle w:val="Heading1"/>
+        <w:numPr>
+          <w:ilvl w:val="0"/>
+          <w:numId w:val="2"/>
+        </w:numPr>
         <w:spacing w:line="276" w:lineRule="auto"/>
         <w:rPr>
           <w:rFonts w:ascii="Sitka Text" w:hAnsi="Sitka Text"/>
@@ -865,6 +880,12 @@
           <w:rFonts w:ascii="Sitka Text" w:hAnsi="Sitka Text"/>
         </w:rPr>
         <w:lastRenderedPageBreak/>
+        <w:t xml:space="preserve">Objectives and </w:t>
+      </w:r>
+      <w:r>
+        <w:rPr>
+          <w:rFonts w:ascii="Sitka Text" w:hAnsi="Sitka Text"/>
+        </w:rPr>
         <w:t>Overview</w:t>
       </w:r>
     </w:p>
@@ -873,12 +894,50 @@
         <w:spacing w:line="276" w:lineRule="auto"/>
         <w:rPr>
           <w:rFonts w:ascii="Sitka Text" w:hAnsi="Sitka Text"/>
-        </w:rPr>
-      </w:pPr>
+          <w:color w:val="FF0000"/>
+          <w:sz w:val="24"/>
+        </w:rPr>
+      </w:pPr>
+      <w:r>
+        <w:rPr>
+          <w:rFonts w:ascii="Sitka Text" w:hAnsi="Sitka Text"/>
+          <w:color w:val="FF0000"/>
+          <w:sz w:val="24"/>
+        </w:rPr>
+        <w:t xml:space="preserve">A </w:t>
+      </w:r>
+      <w:r>
+        <w:rPr>
+          <w:rFonts w:ascii="Sitka Text" w:hAnsi="Sitka Text"/>
+          <w:color w:val="FF0000"/>
+          <w:sz w:val="24"/>
+        </w:rPr>
+        <w:t>description of</w:t>
+      </w:r>
+      <w:r>
+        <w:rPr>
+          <w:rFonts w:ascii="Sitka Text" w:hAnsi="Sitka Text"/>
+          <w:color w:val="FF0000"/>
+          <w:sz w:val="24"/>
+        </w:rPr>
+        <w:t xml:space="preserve"> the application, its purpose, and its functionalities</w:t>
+      </w:r>
+      <w:r>
+        <w:rPr>
+          <w:rFonts w:ascii="Sitka Text" w:hAnsi="Sitka Text"/>
+          <w:color w:val="FF0000"/>
+          <w:sz w:val="24"/>
+        </w:rPr>
+        <w:t>…</w:t>
+      </w:r>
     </w:p>
     <w:p>
       <w:pPr>
         <w:pStyle w:val="Heading1"/>
+        <w:numPr>
+          <w:ilvl w:val="0"/>
+          <w:numId w:val="2"/>
+        </w:numPr>
         <w:spacing w:line="276" w:lineRule="auto"/>
         <w:rPr>
           <w:rFonts w:ascii="Sitka Text" w:hAnsi="Sitka Text"/>
@@ -896,12 +955,34 @@
         <w:spacing w:line="276" w:lineRule="auto"/>
         <w:rPr>
           <w:rFonts w:ascii="Sitka Text" w:hAnsi="Sitka Text"/>
-        </w:rPr>
-      </w:pPr>
+          <w:color w:val="FF0000"/>
+          <w:sz w:val="24"/>
+        </w:rPr>
+      </w:pPr>
+      <w:r>
+        <w:rPr>
+          <w:rFonts w:ascii="Sitka Text" w:hAnsi="Sitka Text"/>
+          <w:color w:val="FF0000"/>
+          <w:sz w:val="24"/>
+        </w:rPr>
+        <w:t>List and briefly describe the source files used in the application</w:t>
+      </w:r>
+      <w:r>
+        <w:rPr>
+          <w:rFonts w:ascii="Sitka Text" w:hAnsi="Sitka Text"/>
+          <w:color w:val="FF0000"/>
+          <w:sz w:val="24"/>
+        </w:rPr>
+        <w:t>…</w:t>
+      </w:r>
     </w:p>
     <w:p>
       <w:pPr>
         <w:pStyle w:val="Heading1"/>
+        <w:numPr>
+          <w:ilvl w:val="0"/>
+          <w:numId w:val="2"/>
+        </w:numPr>
         <w:spacing w:line="276" w:lineRule="auto"/>
         <w:rPr>
           <w:rFonts w:ascii="Sitka Text" w:hAnsi="Sitka Text"/>
@@ -917,7 +998,12 @@
     <w:p>
       <w:pPr>
         <w:pStyle w:val="Heading2"/>
+        <w:numPr>
+          <w:ilvl w:val="1"/>
+          <w:numId w:val="2"/>
+        </w:numPr>
         <w:spacing w:line="276" w:lineRule="auto"/>
+        <w:ind w:left="0" w:firstLine="0"/>
         <w:rPr>
           <w:rFonts w:ascii="Sitka Text" w:hAnsi="Sitka Text"/>
         </w:rPr>
@@ -947,8 +1033,45 @@
     </w:p>
     <w:p>
       <w:pPr>
+        <w:spacing w:line="276" w:lineRule="auto"/>
+        <w:rPr>
+          <w:rFonts w:ascii="Sitka Text" w:hAnsi="Sitka Text"/>
+          <w:color w:val="FF0000"/>
+        </w:rPr>
+      </w:pPr>
+      <w:r>
+        <w:rPr>
+          <w:rFonts w:ascii="Sitka Text" w:hAnsi="Sitka Text"/>
+          <w:color w:val="FF0000"/>
+        </w:rPr>
+        <w:t>Sequence diagrams and code sections for interesting code</w:t>
+      </w:r>
+      <w:r>
+        <w:rPr>
+          <w:rFonts w:ascii="Sitka Text" w:hAnsi="Sitka Text"/>
+          <w:color w:val="FF0000"/>
+        </w:rPr>
+        <w:t>…</w:t>
+      </w:r>
+    </w:p>
+    <w:p>
+      <w:pPr>
+        <w:spacing w:line="276" w:lineRule="auto"/>
+        <w:rPr>
+          <w:rFonts w:ascii="Sitka Text" w:hAnsi="Sitka Text"/>
+          <w:color w:val="FF0000"/>
+        </w:rPr>
+      </w:pPr>
+    </w:p>
+    <w:p>
+      <w:pPr>
         <w:pStyle w:val="Heading2"/>
+        <w:numPr>
+          <w:ilvl w:val="1"/>
+          <w:numId w:val="2"/>
+        </w:numPr>
         <w:spacing w:line="276" w:lineRule="auto"/>
+        <w:ind w:left="0" w:firstLine="0"/>
         <w:rPr>
           <w:rFonts w:ascii="Sitka Text" w:hAnsi="Sitka Text"/>
         </w:rPr>
@@ -973,7 +1096,23 @@
           <w:rFonts w:ascii="Sitka Text" w:hAnsi="Sitka Text"/>
           <w:color w:val="FF0000"/>
         </w:rPr>
-        <w:t>Explanation of its role and functionalities</w:t>
+        <w:t>Explanation of its role and functionalities…</w:t>
+      </w:r>
+    </w:p>
+    <w:p>
+      <w:pPr>
+        <w:spacing w:line="276" w:lineRule="auto"/>
+        <w:rPr>
+          <w:rFonts w:ascii="Sitka Text" w:hAnsi="Sitka Text"/>
+          <w:color w:val="FF0000"/>
+        </w:rPr>
+      </w:pPr>
+      <w:r>
+        <w:rPr>
+          <w:rFonts w:ascii="Sitka Text" w:hAnsi="Sitka Text"/>
+          <w:color w:val="FF0000"/>
+        </w:rPr>
+        <w:t>Sequence diagrams and code sections for interesting code</w:t>
       </w:r>
       <w:r>
         <w:rPr>
@@ -985,8 +1124,22 @@
     </w:p>
     <w:p>
       <w:pPr>
+        <w:spacing w:line="276" w:lineRule="auto"/>
+        <w:rPr>
+          <w:rFonts w:ascii="Sitka Text" w:hAnsi="Sitka Text"/>
+          <w:color w:val="FF0000"/>
+        </w:rPr>
+      </w:pPr>
+    </w:p>
+    <w:p>
+      <w:pPr>
         <w:pStyle w:val="Heading2"/>
+        <w:numPr>
+          <w:ilvl w:val="1"/>
+          <w:numId w:val="2"/>
+        </w:numPr>
         <w:spacing w:line="276" w:lineRule="auto"/>
+        <w:ind w:left="0" w:firstLine="0"/>
         <w:rPr>
           <w:rFonts w:ascii="Sitka Text" w:hAnsi="Sitka Text"/>
         </w:rPr>
@@ -1011,7 +1164,23 @@
           <w:rFonts w:ascii="Sitka Text" w:hAnsi="Sitka Text"/>
           <w:color w:val="FF0000"/>
         </w:rPr>
-        <w:t>Explanation of its role and functionalities</w:t>
+        <w:t>Explanation of its role and functionalities…</w:t>
+      </w:r>
+    </w:p>
+    <w:p>
+      <w:pPr>
+        <w:spacing w:line="276" w:lineRule="auto"/>
+        <w:rPr>
+          <w:rFonts w:ascii="Sitka Text" w:hAnsi="Sitka Text"/>
+          <w:color w:val="FF0000"/>
+        </w:rPr>
+      </w:pPr>
+      <w:r>
+        <w:rPr>
+          <w:rFonts w:ascii="Sitka Text" w:hAnsi="Sitka Text"/>
+          <w:color w:val="FF0000"/>
+        </w:rPr>
+        <w:t>Sequence diagrams and code sections for interesting code</w:t>
       </w:r>
       <w:r>
         <w:rPr>
@@ -1033,6 +1202,10 @@
     <w:p>
       <w:pPr>
         <w:pStyle w:val="Heading1"/>
+        <w:numPr>
+          <w:ilvl w:val="0"/>
+          <w:numId w:val="2"/>
+        </w:numPr>
         <w:spacing w:line="276" w:lineRule="auto"/>
         <w:rPr>
           <w:rFonts w:ascii="Sitka Text" w:eastAsia="Microsoft YaHei" w:hAnsi="Sitka Text"/>
@@ -1044,18 +1217,52 @@
         </w:rPr>
         <w:t>UML Diagram</w:t>
       </w:r>
+      <w:r>
+        <w:rPr>
+          <w:rFonts w:ascii="Sitka Text" w:eastAsia="Microsoft YaHei" w:hAnsi="Sitka Text"/>
+        </w:rPr>
+        <w:t>s</w:t>
+      </w:r>
     </w:p>
     <w:p>
       <w:pPr>
         <w:spacing w:line="276" w:lineRule="auto"/>
         <w:rPr>
           <w:rFonts w:ascii="Sitka Text" w:eastAsia="Microsoft YaHei" w:hAnsi="Sitka Text"/>
+          <w:color w:val="FF0000"/>
+        </w:rPr>
+      </w:pPr>
+      <w:r>
+        <w:rPr>
+          <w:rFonts w:ascii="Sitka Text" w:eastAsia="Microsoft YaHei" w:hAnsi="Sitka Text"/>
+          <w:color w:val="FF0000"/>
+        </w:rPr>
+        <w:t>Include UML class diagrams representing the structure of the code…</w:t>
+      </w:r>
+      <w:r>
+        <w:rPr>
+          <w:rFonts w:ascii="Sitka Text" w:eastAsia="Microsoft YaHei" w:hAnsi="Sitka Text"/>
+          <w:color w:val="FF0000"/>
+        </w:rPr>
+        <w:t>client and server</w:t>
+      </w:r>
+    </w:p>
+    <w:p>
+      <w:pPr>
+        <w:spacing w:line="276" w:lineRule="auto"/>
+        <w:rPr>
+          <w:rFonts w:ascii="Sitka Text" w:eastAsia="Microsoft YaHei" w:hAnsi="Sitka Text"/>
+          <w:color w:val="FF0000"/>
         </w:rPr>
       </w:pPr>
     </w:p>
     <w:p>
       <w:pPr>
         <w:pStyle w:val="Heading1"/>
+        <w:numPr>
+          <w:ilvl w:val="0"/>
+          <w:numId w:val="2"/>
+        </w:numPr>
         <w:spacing w:line="276" w:lineRule="auto"/>
         <w:rPr>
           <w:rFonts w:ascii="Sitka Text" w:eastAsia="Microsoft YaHei" w:hAnsi="Sitka Text"/>
@@ -1096,6 +1303,10 @@
     <w:p>
       <w:pPr>
         <w:pStyle w:val="Heading1"/>
+        <w:numPr>
+          <w:ilvl w:val="0"/>
+          <w:numId w:val="2"/>
+        </w:numPr>
         <w:spacing w:line="276" w:lineRule="auto"/>
         <w:rPr>
           <w:rFonts w:ascii="Sitka Text" w:eastAsia="Microsoft YaHei" w:hAnsi="Sitka Text"/>
@@ -1111,6 +1322,11 @@
     <w:p>
       <w:pPr>
         <w:pStyle w:val="Heading2"/>
+        <w:numPr>
+          <w:ilvl w:val="1"/>
+          <w:numId w:val="2"/>
+        </w:numPr>
+        <w:ind w:left="0" w:firstLine="0"/>
         <w:rPr>
           <w:rFonts w:ascii="Sitka Text" w:hAnsi="Sitka Text"/>
         </w:rPr>
@@ -1140,6 +1356,11 @@
     <w:p>
       <w:pPr>
         <w:pStyle w:val="Heading2"/>
+        <w:numPr>
+          <w:ilvl w:val="1"/>
+          <w:numId w:val="2"/>
+        </w:numPr>
+        <w:ind w:left="0" w:firstLine="0"/>
         <w:rPr>
           <w:rFonts w:ascii="Sitka Text" w:hAnsi="Sitka Text"/>
         </w:rPr>
@@ -1164,34 +1385,26 @@
           <w:rFonts w:ascii="Sitka Text" w:hAnsi="Sitka Text"/>
           <w:color w:val="FF0000"/>
         </w:rPr>
-        <w:t>Provide any necessary credentials</w:t>
-      </w:r>
-      <w:r>
-        <w:rPr>
-          <w:rFonts w:ascii="Sitka Text" w:hAnsi="Sitka Text"/>
-          <w:color w:val="FF0000"/>
-        </w:rPr>
-        <w:t>…</w:t>
+        <w:t>Provide any necessary credentials…</w:t>
       </w:r>
     </w:p>
     <w:p>
       <w:pPr>
         <w:pStyle w:val="Heading2"/>
-        <w:rPr>
-          <w:rFonts w:ascii="Sitka Text" w:hAnsi="Sitka Text"/>
-        </w:rPr>
-      </w:pPr>
-      <w:r>
-        <w:rPr>
-          <w:rFonts w:ascii="Sitka Text" w:hAnsi="Sitka Text"/>
-        </w:rPr>
-        <w:t>Dependencie</w:t>
-      </w:r>
-      <w:r>
-        <w:rPr>
-          <w:rFonts w:ascii="Sitka Text" w:hAnsi="Sitka Text"/>
-        </w:rPr>
-        <w:t>s</w:t>
+        <w:numPr>
+          <w:ilvl w:val="1"/>
+          <w:numId w:val="2"/>
+        </w:numPr>
+        <w:ind w:left="0" w:firstLine="0"/>
+        <w:rPr>
+          <w:rFonts w:ascii="Sitka Text" w:hAnsi="Sitka Text"/>
+        </w:rPr>
+      </w:pPr>
+      <w:r>
+        <w:rPr>
+          <w:rFonts w:ascii="Sitka Text" w:hAnsi="Sitka Text"/>
+        </w:rPr>
+        <w:t>Dependencies</w:t>
       </w:r>
     </w:p>
     <w:p>
@@ -1207,27 +1420,26 @@
           <w:rFonts w:ascii="Sitka Text" w:hAnsi="Sitka Text"/>
           <w:color w:val="FF0000"/>
         </w:rPr>
-        <w:t>List any dependencies on other software</w:t>
-      </w:r>
-      <w:r>
-        <w:rPr>
-          <w:rFonts w:ascii="Sitka Text" w:hAnsi="Sitka Text"/>
-          <w:color w:val="FF0000"/>
-        </w:rPr>
-        <w:t>…</w:t>
+        <w:t>List any dependencies on other software…</w:t>
       </w:r>
     </w:p>
     <w:p>
       <w:pPr>
         <w:pStyle w:val="Heading2"/>
-        <w:rPr>
-          <w:rFonts w:ascii="Sitka Text" w:hAnsi="Sitka Text"/>
-        </w:rPr>
-      </w:pPr>
-      <w:r>
-        <w:rPr>
-          <w:rFonts w:ascii="Sitka Text" w:hAnsi="Sitka Text"/>
-        </w:rPr>
+        <w:numPr>
+          <w:ilvl w:val="1"/>
+          <w:numId w:val="2"/>
+        </w:numPr>
+        <w:ind w:left="0" w:firstLine="0"/>
+        <w:rPr>
+          <w:rFonts w:ascii="Sitka Text" w:hAnsi="Sitka Text"/>
+        </w:rPr>
+      </w:pPr>
+      <w:r>
+        <w:rPr>
+          <w:rFonts w:ascii="Sitka Text" w:hAnsi="Sitka Text"/>
+        </w:rPr>
+        <w:lastRenderedPageBreak/>
         <w:t>Steps to Run:</w:t>
       </w:r>
     </w:p>
@@ -1244,25 +1456,7 @@
         <w:rPr>
           <w:rFonts w:ascii="Sitka Text" w:hAnsi="Sitka Text"/>
         </w:rPr>
-        <w:t>Step 1:</w:t>
-      </w:r>
-      <w:r>
-        <w:rPr>
-          <w:rFonts w:ascii="Sitka Text" w:hAnsi="Sitka Text"/>
-        </w:rPr>
-        <w:t xml:space="preserve"> </w:t>
-      </w:r>
-      <w:r>
-        <w:rPr>
-          <w:rFonts w:ascii="Sitka Text" w:hAnsi="Sitka Text"/>
-        </w:rPr>
-        <w:t>Description of the first step</w:t>
-      </w:r>
-      <w:r>
-        <w:rPr>
-          <w:rFonts w:ascii="Sitka Text" w:hAnsi="Sitka Text"/>
-        </w:rPr>
-        <w:t>…</w:t>
+        <w:t>Step 1: Description of the first step…</w:t>
       </w:r>
     </w:p>
     <w:p>
@@ -1277,13 +1471,7 @@
         <w:rPr>
           <w:rFonts w:ascii="Sitka Text" w:hAnsi="Sitka Text"/>
         </w:rPr>
-        <w:t>Step 2: Description of the second step</w:t>
-      </w:r>
-      <w:r>
-        <w:rPr>
-          <w:rFonts w:ascii="Sitka Text" w:hAnsi="Sitka Text"/>
-        </w:rPr>
-        <w:t>…</w:t>
+        <w:t>Step 2: Description of the second step…</w:t>
       </w:r>
     </w:p>
     <w:p>
@@ -1298,35 +1486,26 @@
         <w:rPr>
           <w:rFonts w:ascii="Sitka Text" w:hAnsi="Sitka Text"/>
         </w:rPr>
-        <w:t>Step 3: Description of the third step</w:t>
-      </w:r>
-      <w:r>
-        <w:rPr>
-          <w:rFonts w:ascii="Sitka Text" w:hAnsi="Sitka Text"/>
-        </w:rPr>
-        <w:t>…</w:t>
-      </w:r>
-    </w:p>
-    <w:p>
-      <w:pPr>
-        <w:spacing w:line="276" w:lineRule="auto"/>
-        <w:rPr>
-          <w:rFonts w:ascii="Sitka Text" w:hAnsi="Sitka Text"/>
-        </w:rPr>
-      </w:pPr>
+        <w:t>Step 3: Description of the third step…</w:t>
+      </w:r>
+      <w:bookmarkStart w:id="0" w:name="_GoBack"/>
+      <w:bookmarkEnd w:id="0"/>
     </w:p>
     <w:p>
       <w:pPr>
         <w:pStyle w:val="Heading1"/>
-        <w:rPr>
-          <w:rFonts w:ascii="Sitka Text" w:hAnsi="Sitka Text"/>
-        </w:rPr>
-      </w:pPr>
-      <w:r>
-        <w:rPr>
-          <w:rFonts w:ascii="Sitka Text" w:hAnsi="Sitka Text"/>
-        </w:rPr>
-        <w:lastRenderedPageBreak/>
+        <w:numPr>
+          <w:ilvl w:val="0"/>
+          <w:numId w:val="2"/>
+        </w:numPr>
+        <w:rPr>
+          <w:rFonts w:ascii="Sitka Text" w:hAnsi="Sitka Text"/>
+        </w:rPr>
+      </w:pPr>
+      <w:r>
+        <w:rPr>
+          <w:rFonts w:ascii="Sitka Text" w:hAnsi="Sitka Text"/>
+        </w:rPr>
         <w:t>Conclusion</w:t>
       </w:r>
     </w:p>
@@ -1355,6 +1534,10 @@
     <w:p>
       <w:pPr>
         <w:pStyle w:val="Heading1"/>
+        <w:numPr>
+          <w:ilvl w:val="0"/>
+          <w:numId w:val="2"/>
+        </w:numPr>
         <w:rPr>
           <w:rFonts w:ascii="Sitka Text" w:hAnsi="Sitka Text"/>
         </w:rPr>
@@ -1530,8 +1713,6 @@
           <w:rFonts w:ascii="Sitka Text" w:hAnsi="Sitka Text"/>
         </w:rPr>
       </w:pPr>
-      <w:bookmarkStart w:id="0" w:name="_GoBack"/>
-      <w:bookmarkEnd w:id="0"/>
     </w:p>
     <w:sectPr>
       <w:pgSz w:w="11906" w:h="16838"/>
@@ -1548,6 +1729,264 @@
 <file path=word/numbering.xml><?xml version="1.0" encoding="utf-8"?>
 <w:numbering xmlns:wpc="http://schemas.microsoft.com/office/word/2010/wordprocessingCanvas" xmlns:cx="http://schemas.microsoft.com/office/drawing/2014/chartex" xmlns:cx1="http://schemas.microsoft.com/office/drawing/2015/9/8/chartex" xmlns:cx2="http://schemas.microsoft.com/office/drawing/2015/10/21/chartex" xmlns:cx3="http://schemas.microsoft.com/office/drawing/2016/5/9/chartex" xmlns:cx4="http://schemas.microsoft.com/office/drawing/2016/5/10/chartex" xmlns:cx5="http://schemas.microsoft.com/office/drawing/2016/5/11/chartex" xmlns:cx6="http://schemas.microsoft.com/office/drawing/2016/5/12/chartex" xmlns:cx7="http://schemas.microsoft.com/office/drawing/2016/5/13/chartex" xmlns:cx8="http://schemas.microsoft.com/office/drawing/2016/5/14/chartex" xmlns:mc="http://schemas.openxmlformats.org/markup-compatibility/2006" xmlns:aink="http://schemas.microsoft.com/office/drawing/2016/ink" xmlns:am3d="http://schemas.microsoft.com/office/drawing/2017/model3d" xmlns:o="urn:schemas-microsoft-com:office:office" xmlns:r="http://schemas.openxmlformats.org/officeDocument/2006/relationships" xmlns:m="http://schemas.openxmlformats.org/officeDocument/2006/math" xmlns:v="urn:schemas-microsoft-com:vml" xmlns:wp14="http://schemas.microsoft.com/office/word/2010/wordprocessingDrawing" xmlns:wp="http://schemas.openxmlformats.org/drawingml/2006/wordprocessingDrawing" xmlns:w10="urn:schemas-microsoft-com:office:word" xmlns:w="http://schemas.openxmlformats.org/wordprocessingml/2006/main" xmlns:w14="http://schemas.microsoft.com/office/word/2010/wordml" xmlns:w15="http://schemas.microsoft.com/office/word/2012/wordml" xmlns:w16cid="http://schemas.microsoft.com/office/word/2016/wordml/cid" xmlns:w16se="http://schemas.microsoft.com/office/word/2015/wordml/symex" xmlns:wpg="http://schemas.microsoft.com/office/word/2010/wordprocessingGroup" xmlns:wpi="http://schemas.microsoft.com/office/word/2010/wordprocessingInk" xmlns:wne="http://schemas.microsoft.com/office/word/2006/wordml" xmlns:wps="http://schemas.microsoft.com/office/word/2010/wordprocessingShape" mc:Ignorable="w14 w15 w16se w16cid wp14">
   <w:abstractNum w:abstractNumId="0" w15:restartNumberingAfterBreak="0">
+    <w:nsid w:val="0DFB0B2B"/>
+    <w:multiLevelType w:val="multilevel"/>
+    <w:tmpl w:val="1809001F"/>
+    <w:lvl w:ilvl="0">
+      <w:start w:val="1"/>
+      <w:numFmt w:val="decimal"/>
+      <w:lvlText w:val="%1."/>
+      <w:lvlJc w:val="left"/>
+      <w:pPr>
+        <w:ind w:left="360" w:hanging="360"/>
+      </w:pPr>
+    </w:lvl>
+    <w:lvl w:ilvl="1">
+      <w:start w:val="1"/>
+      <w:numFmt w:val="decimal"/>
+      <w:lvlText w:val="%1.%2."/>
+      <w:lvlJc w:val="left"/>
+      <w:pPr>
+        <w:ind w:left="792" w:hanging="432"/>
+      </w:pPr>
+    </w:lvl>
+    <w:lvl w:ilvl="2">
+      <w:start w:val="1"/>
+      <w:numFmt w:val="decimal"/>
+      <w:lvlText w:val="%1.%2.%3."/>
+      <w:lvlJc w:val="left"/>
+      <w:pPr>
+        <w:ind w:left="1224" w:hanging="504"/>
+      </w:pPr>
+    </w:lvl>
+    <w:lvl w:ilvl="3">
+      <w:start w:val="1"/>
+      <w:numFmt w:val="decimal"/>
+      <w:lvlText w:val="%1.%2.%3.%4."/>
+      <w:lvlJc w:val="left"/>
+      <w:pPr>
+        <w:ind w:left="1728" w:hanging="648"/>
+      </w:pPr>
+    </w:lvl>
+    <w:lvl w:ilvl="4">
+      <w:start w:val="1"/>
+      <w:numFmt w:val="decimal"/>
+      <w:lvlText w:val="%1.%2.%3.%4.%5."/>
+      <w:lvlJc w:val="left"/>
+      <w:pPr>
+        <w:ind w:left="2232" w:hanging="792"/>
+      </w:pPr>
+    </w:lvl>
+    <w:lvl w:ilvl="5">
+      <w:start w:val="1"/>
+      <w:numFmt w:val="decimal"/>
+      <w:lvlText w:val="%1.%2.%3.%4.%5.%6."/>
+      <w:lvlJc w:val="left"/>
+      <w:pPr>
+        <w:ind w:left="2736" w:hanging="936"/>
+      </w:pPr>
+    </w:lvl>
+    <w:lvl w:ilvl="6">
+      <w:start w:val="1"/>
+      <w:numFmt w:val="decimal"/>
+      <w:lvlText w:val="%1.%2.%3.%4.%5.%6.%7."/>
+      <w:lvlJc w:val="left"/>
+      <w:pPr>
+        <w:ind w:left="3240" w:hanging="1080"/>
+      </w:pPr>
+    </w:lvl>
+    <w:lvl w:ilvl="7">
+      <w:start w:val="1"/>
+      <w:numFmt w:val="decimal"/>
+      <w:lvlText w:val="%1.%2.%3.%4.%5.%6.%7.%8."/>
+      <w:lvlJc w:val="left"/>
+      <w:pPr>
+        <w:ind w:left="3744" w:hanging="1224"/>
+      </w:pPr>
+    </w:lvl>
+    <w:lvl w:ilvl="8">
+      <w:start w:val="1"/>
+      <w:numFmt w:val="decimal"/>
+      <w:lvlText w:val="%1.%2.%3.%4.%5.%6.%7.%8.%9."/>
+      <w:lvlJc w:val="left"/>
+      <w:pPr>
+        <w:ind w:left="4320" w:hanging="1440"/>
+      </w:pPr>
+    </w:lvl>
+  </w:abstractNum>
+  <w:abstractNum w:abstractNumId="1" w15:restartNumberingAfterBreak="0">
+    <w:nsid w:val="2FFA4BEE"/>
+    <w:multiLevelType w:val="multilevel"/>
+    <w:tmpl w:val="1809001F"/>
+    <w:lvl w:ilvl="0">
+      <w:start w:val="1"/>
+      <w:numFmt w:val="decimal"/>
+      <w:lvlText w:val="%1."/>
+      <w:lvlJc w:val="left"/>
+      <w:pPr>
+        <w:ind w:left="360" w:hanging="360"/>
+      </w:pPr>
+    </w:lvl>
+    <w:lvl w:ilvl="1">
+      <w:start w:val="1"/>
+      <w:numFmt w:val="decimal"/>
+      <w:lvlText w:val="%1.%2."/>
+      <w:lvlJc w:val="left"/>
+      <w:pPr>
+        <w:ind w:left="792" w:hanging="432"/>
+      </w:pPr>
+    </w:lvl>
+    <w:lvl w:ilvl="2">
+      <w:start w:val="1"/>
+      <w:numFmt w:val="decimal"/>
+      <w:lvlText w:val="%1.%2.%3."/>
+      <w:lvlJc w:val="left"/>
+      <w:pPr>
+        <w:ind w:left="1224" w:hanging="504"/>
+      </w:pPr>
+    </w:lvl>
+    <w:lvl w:ilvl="3">
+      <w:start w:val="1"/>
+      <w:numFmt w:val="decimal"/>
+      <w:lvlText w:val="%1.%2.%3.%4."/>
+      <w:lvlJc w:val="left"/>
+      <w:pPr>
+        <w:ind w:left="1728" w:hanging="648"/>
+      </w:pPr>
+    </w:lvl>
+    <w:lvl w:ilvl="4">
+      <w:start w:val="1"/>
+      <w:numFmt w:val="decimal"/>
+      <w:lvlText w:val="%1.%2.%3.%4.%5."/>
+      <w:lvlJc w:val="left"/>
+      <w:pPr>
+        <w:ind w:left="2232" w:hanging="792"/>
+      </w:pPr>
+    </w:lvl>
+    <w:lvl w:ilvl="5">
+      <w:start w:val="1"/>
+      <w:numFmt w:val="decimal"/>
+      <w:lvlText w:val="%1.%2.%3.%4.%5.%6."/>
+      <w:lvlJc w:val="left"/>
+      <w:pPr>
+        <w:ind w:left="2736" w:hanging="936"/>
+      </w:pPr>
+    </w:lvl>
+    <w:lvl w:ilvl="6">
+      <w:start w:val="1"/>
+      <w:numFmt w:val="decimal"/>
+      <w:lvlText w:val="%1.%2.%3.%4.%5.%6.%7."/>
+      <w:lvlJc w:val="left"/>
+      <w:pPr>
+        <w:ind w:left="3240" w:hanging="1080"/>
+      </w:pPr>
+    </w:lvl>
+    <w:lvl w:ilvl="7">
+      <w:start w:val="1"/>
+      <w:numFmt w:val="decimal"/>
+      <w:lvlText w:val="%1.%2.%3.%4.%5.%6.%7.%8."/>
+      <w:lvlJc w:val="left"/>
+      <w:pPr>
+        <w:ind w:left="3744" w:hanging="1224"/>
+      </w:pPr>
+    </w:lvl>
+    <w:lvl w:ilvl="8">
+      <w:start w:val="1"/>
+      <w:numFmt w:val="decimal"/>
+      <w:lvlText w:val="%1.%2.%3.%4.%5.%6.%7.%8.%9."/>
+      <w:lvlJc w:val="left"/>
+      <w:pPr>
+        <w:ind w:left="4320" w:hanging="1440"/>
+      </w:pPr>
+    </w:lvl>
+  </w:abstractNum>
+  <w:abstractNum w:abstractNumId="2" w15:restartNumberingAfterBreak="0">
+    <w:nsid w:val="45EE759F"/>
+    <w:multiLevelType w:val="multilevel"/>
+    <w:tmpl w:val="1809001F"/>
+    <w:lvl w:ilvl="0">
+      <w:start w:val="1"/>
+      <w:numFmt w:val="decimal"/>
+      <w:lvlText w:val="%1."/>
+      <w:lvlJc w:val="left"/>
+      <w:pPr>
+        <w:ind w:left="360" w:hanging="360"/>
+      </w:pPr>
+    </w:lvl>
+    <w:lvl w:ilvl="1">
+      <w:start w:val="1"/>
+      <w:numFmt w:val="decimal"/>
+      <w:lvlText w:val="%1.%2."/>
+      <w:lvlJc w:val="left"/>
+      <w:pPr>
+        <w:ind w:left="792" w:hanging="432"/>
+      </w:pPr>
+    </w:lvl>
+    <w:lvl w:ilvl="2">
+      <w:start w:val="1"/>
+      <w:numFmt w:val="decimal"/>
+      <w:lvlText w:val="%1.%2.%3."/>
+      <w:lvlJc w:val="left"/>
+      <w:pPr>
+        <w:ind w:left="1224" w:hanging="504"/>
+      </w:pPr>
+    </w:lvl>
+    <w:lvl w:ilvl="3">
+      <w:start w:val="1"/>
+      <w:numFmt w:val="decimal"/>
+      <w:lvlText w:val="%1.%2.%3.%4."/>
+      <w:lvlJc w:val="left"/>
+      <w:pPr>
+        <w:ind w:left="1728" w:hanging="648"/>
+      </w:pPr>
+    </w:lvl>
+    <w:lvl w:ilvl="4">
+      <w:start w:val="1"/>
+      <w:numFmt w:val="decimal"/>
+      <w:lvlText w:val="%1.%2.%3.%4.%5."/>
+      <w:lvlJc w:val="left"/>
+      <w:pPr>
+        <w:ind w:left="2232" w:hanging="792"/>
+      </w:pPr>
+    </w:lvl>
+    <w:lvl w:ilvl="5">
+      <w:start w:val="1"/>
+      <w:numFmt w:val="decimal"/>
+      <w:lvlText w:val="%1.%2.%3.%4.%5.%6."/>
+      <w:lvlJc w:val="left"/>
+      <w:pPr>
+        <w:ind w:left="2736" w:hanging="936"/>
+      </w:pPr>
+    </w:lvl>
+    <w:lvl w:ilvl="6">
+      <w:start w:val="1"/>
+      <w:numFmt w:val="decimal"/>
+      <w:lvlText w:val="%1.%2.%3.%4.%5.%6.%7."/>
+      <w:lvlJc w:val="left"/>
+      <w:pPr>
+        <w:ind w:left="3240" w:hanging="1080"/>
+      </w:pPr>
+    </w:lvl>
+    <w:lvl w:ilvl="7">
+      <w:start w:val="1"/>
+      <w:numFmt w:val="decimal"/>
+      <w:lvlText w:val="%1.%2.%3.%4.%5.%6.%7.%8."/>
+      <w:lvlJc w:val="left"/>
+      <w:pPr>
+        <w:ind w:left="3744" w:hanging="1224"/>
+      </w:pPr>
+    </w:lvl>
+    <w:lvl w:ilvl="8">
+      <w:start w:val="1"/>
+      <w:numFmt w:val="decimal"/>
+      <w:lvlText w:val="%1.%2.%3.%4.%5.%6.%7.%8.%9."/>
+      <w:lvlJc w:val="left"/>
+      <w:pPr>
+        <w:ind w:left="4320" w:hanging="1440"/>
+      </w:pPr>
+    </w:lvl>
+  </w:abstractNum>
+  <w:abstractNum w:abstractNumId="3" w15:restartNumberingAfterBreak="0">
     <w:nsid w:val="6DEF33BB"/>
     <w:multiLevelType w:val="multilevel"/>
     <w:tmpl w:val="1809001D"/>
@@ -1634,6 +2073,15 @@
     </w:lvl>
   </w:abstractNum>
   <w:num w:numId="1">
+    <w:abstractNumId w:val="3"/>
+  </w:num>
+  <w:num w:numId="2">
+    <w:abstractNumId w:val="2"/>
+  </w:num>
+  <w:num w:numId="3">
+    <w:abstractNumId w:val="1"/>
+  </w:num>
+  <w:num w:numId="4">
     <w:abstractNumId w:val="0"/>
   </w:num>
 </w:numbering>
@@ -2526,7 +2974,7 @@
 </file>
 
 <file path=customXml/itemProps2.xml><?xml version="1.0" encoding="utf-8"?>
-<ds:datastoreItem xmlns:ds="http://schemas.openxmlformats.org/officeDocument/2006/customXml" ds:itemID="{F9BF0FAB-6A80-42F6-876C-19A6B98F60D6}">
+<ds:datastoreItem xmlns:ds="http://schemas.openxmlformats.org/officeDocument/2006/customXml" ds:itemID="{572E00C5-1ED6-486B-8F60-E35828265972}">
   <ds:schemaRefs>
     <ds:schemaRef ds:uri="http://schemas.openxmlformats.org/officeDocument/2006/bibliography"/>
   </ds:schemaRefs>

</xml_diff>

<commit_message>
Cleaned up code and comments
</commit_message>
<xml_diff>
--- a/Application_Implementation_Deirdre_Lee.docx
+++ b/Application_Implementation_Deirdre_Lee.docx
@@ -1053,6 +1053,8 @@
         </w:rPr>
         <w:t>…</w:t>
       </w:r>
+      <w:bookmarkStart w:id="0" w:name="_GoBack"/>
+      <w:bookmarkEnd w:id="0"/>
     </w:p>
     <w:p>
       <w:pPr>
@@ -1488,8 +1490,6 @@
         </w:rPr>
         <w:t>Step 3: Description of the third step…</w:t>
       </w:r>
-      <w:bookmarkStart w:id="0" w:name="_GoBack"/>
-      <w:bookmarkEnd w:id="0"/>
     </w:p>
     <w:p>
       <w:pPr>
@@ -2974,7 +2974,7 @@
 </file>
 
 <file path=customXml/itemProps2.xml><?xml version="1.0" encoding="utf-8"?>
-<ds:datastoreItem xmlns:ds="http://schemas.openxmlformats.org/officeDocument/2006/customXml" ds:itemID="{572E00C5-1ED6-486B-8F60-E35828265972}">
+<ds:datastoreItem xmlns:ds="http://schemas.openxmlformats.org/officeDocument/2006/customXml" ds:itemID="{A7618606-7677-41B5-80A7-776418D7A8D1}">
   <ds:schemaRefs>
     <ds:schemaRef ds:uri="http://schemas.openxmlformats.org/officeDocument/2006/bibliography"/>
   </ds:schemaRefs>

</xml_diff>